<commit_message>
Updated report to include group summaries
</commit_message>
<xml_diff>
--- a/mini_project_2/Mini Project 2.docx
+++ b/mini_project_2/Mini Project 2.docx
@@ -167,8 +167,6 @@
       <w:r>
         <w:t>[5]</w:t>
       </w:r>
-      <w:bookmarkStart w:id="0" w:name="_GoBack"/>
-      <w:bookmarkEnd w:id="0"/>
     </w:p>
     <w:p>
       <w:r>
@@ -286,22 +284,32 @@
       <w:r>
         <w:t xml:space="preserve">Figure </w:t>
       </w:r>
-      <w:fldSimple w:instr=" SEQ Figure \* ARABIC ">
-        <w:r>
-          <w:rPr>
-            <w:noProof/>
-          </w:rPr>
-          <w:t>1</w:t>
-        </w:r>
-      </w:fldSimple>
+      <w:r>
+        <w:fldChar w:fldCharType="begin"/>
+      </w:r>
+      <w:r>
+        <w:instrText xml:space="preserve"> SEQ Figure \* ARABIC </w:instrText>
+      </w:r>
+      <w:r>
+        <w:fldChar w:fldCharType="separate"/>
+      </w:r>
+      <w:r>
+        <w:rPr>
+          <w:noProof/>
+        </w:rPr>
+        <w:t>1</w:t>
+      </w:r>
+      <w:r>
+        <w:rPr>
+          <w:noProof/>
+        </w:rPr>
+        <w:fldChar w:fldCharType="end"/>
+      </w:r>
       <w:r>
         <w:t xml:space="preserve"> Encoder/Decoder</w:t>
       </w:r>
       <w:r>
-        <w:t xml:space="preserve"> </w:t>
-      </w:r>
-      <w:r>
-        <w:t>[2]</w:t>
+        <w:t xml:space="preserve"> [2]</w:t>
       </w:r>
     </w:p>
     <w:p>
@@ -524,14 +532,27 @@
       <w:r>
         <w:t xml:space="preserve">Figure </w:t>
       </w:r>
-      <w:fldSimple w:instr=" SEQ Figure \* ARABIC ">
-        <w:r>
-          <w:rPr>
-            <w:noProof/>
-          </w:rPr>
-          <w:t>2</w:t>
-        </w:r>
-      </w:fldSimple>
+      <w:r>
+        <w:fldChar w:fldCharType="begin"/>
+      </w:r>
+      <w:r>
+        <w:instrText xml:space="preserve"> SEQ Figure \* ARABIC </w:instrText>
+      </w:r>
+      <w:r>
+        <w:fldChar w:fldCharType="separate"/>
+      </w:r>
+      <w:r>
+        <w:rPr>
+          <w:noProof/>
+        </w:rPr>
+        <w:t>2</w:t>
+      </w:r>
+      <w:r>
+        <w:rPr>
+          <w:noProof/>
+        </w:rPr>
+        <w:fldChar w:fldCharType="end"/>
+      </w:r>
       <w:r>
         <w:t xml:space="preserve"> </w:t>
       </w:r>
@@ -734,23 +755,16 @@
           <w:rPr>
             <w:rStyle w:val="Hyperlink"/>
           </w:rPr>
-          <w:t>https://slator.com/t</w:t>
-        </w:r>
-        <w:r>
-          <w:rPr>
-            <w:rStyle w:val="Hyperlink"/>
-          </w:rPr>
-          <w:t>e</w:t>
-        </w:r>
-        <w:r>
-          <w:rPr>
-            <w:rStyle w:val="Hyperlink"/>
-          </w:rPr>
-          <w:t>chnology/whats-so-massive-about-googles-massively-multilingual-neural-machine-translation/</w:t>
+          <w:t>https://slator.com/technology/whats-so-massive-about-googles-massively-multilingual-neural-machine-translation/</w:t>
         </w:r>
       </w:hyperlink>
     </w:p>
     <w:p>
+      <w:pPr>
+        <w:rPr>
+          <w:rStyle w:val="Hyperlink"/>
+        </w:rPr>
+      </w:pPr>
       <w:r>
         <w:t xml:space="preserve">[5] Introduction to Neural Machine Translation. (2019, August 7). Retrieved from </w:t>
       </w:r>
@@ -759,33 +773,223 @@
           <w:rPr>
             <w:rStyle w:val="Hyperlink"/>
           </w:rPr>
-          <w:t>https://machinelearningmaster</w:t>
-        </w:r>
-        <w:r>
-          <w:rPr>
-            <w:rStyle w:val="Hyperlink"/>
-          </w:rPr>
-          <w:t>y</w:t>
-        </w:r>
-        <w:r>
-          <w:rPr>
-            <w:rStyle w:val="Hyperlink"/>
-          </w:rPr>
-          <w:t>.com/in</w:t>
-        </w:r>
-        <w:r>
-          <w:rPr>
-            <w:rStyle w:val="Hyperlink"/>
-          </w:rPr>
-          <w:t>t</w:t>
-        </w:r>
-        <w:r>
-          <w:rPr>
-            <w:rStyle w:val="Hyperlink"/>
-          </w:rPr>
-          <w:t>roduction-neural-machine-translation/</w:t>
+          <w:t>https://machinelearningmastery.com/introduction-neural-machine-translation/</w:t>
         </w:r>
       </w:hyperlink>
+    </w:p>
+    <w:p>
+      <w:pPr>
+        <w:rPr>
+          <w:rStyle w:val="Hyperlink"/>
+        </w:rPr>
+      </w:pPr>
+    </w:p>
+    <w:p>
+      <w:pPr>
+        <w:rPr>
+          <w:rStyle w:val="Hyperlink"/>
+        </w:rPr>
+      </w:pPr>
+    </w:p>
+    <w:p>
+      <w:pPr>
+        <w:rPr>
+          <w:rStyle w:val="Hyperlink"/>
+        </w:rPr>
+      </w:pPr>
+    </w:p>
+    <w:p>
+      <w:pPr>
+        <w:rPr>
+          <w:rStyle w:val="Hyperlink"/>
+        </w:rPr>
+      </w:pPr>
+    </w:p>
+    <w:p>
+      <w:pPr>
+        <w:rPr>
+          <w:rStyle w:val="Hyperlink"/>
+        </w:rPr>
+      </w:pPr>
+    </w:p>
+    <w:p>
+      <w:pPr>
+        <w:rPr>
+          <w:rStyle w:val="Hyperlink"/>
+        </w:rPr>
+      </w:pPr>
+    </w:p>
+    <w:p>
+      <w:pPr>
+        <w:rPr>
+          <w:rStyle w:val="Hyperlink"/>
+        </w:rPr>
+      </w:pPr>
+    </w:p>
+    <w:p>
+      <w:pPr>
+        <w:rPr>
+          <w:rStyle w:val="Hyperlink"/>
+        </w:rPr>
+      </w:pPr>
+    </w:p>
+    <w:p>
+      <w:pPr>
+        <w:rPr>
+          <w:rStyle w:val="Hyperlink"/>
+        </w:rPr>
+      </w:pPr>
+    </w:p>
+    <w:p>
+      <w:pPr>
+        <w:rPr>
+          <w:rStyle w:val="Hyperlink"/>
+        </w:rPr>
+      </w:pPr>
+    </w:p>
+    <w:p>
+      <w:pPr>
+        <w:rPr>
+          <w:rStyle w:val="Hyperlink"/>
+        </w:rPr>
+      </w:pPr>
+    </w:p>
+    <w:p>
+      <w:pPr>
+        <w:rPr>
+          <w:rStyle w:val="Hyperlink"/>
+        </w:rPr>
+      </w:pPr>
+    </w:p>
+    <w:p>
+      <w:pPr>
+        <w:rPr>
+          <w:rStyle w:val="Hyperlink"/>
+        </w:rPr>
+      </w:pPr>
+    </w:p>
+    <w:p>
+      <w:pPr>
+        <w:rPr>
+          <w:rStyle w:val="Hyperlink"/>
+        </w:rPr>
+      </w:pPr>
+    </w:p>
+    <w:p>
+      <w:pPr>
+        <w:rPr>
+          <w:rStyle w:val="Hyperlink"/>
+        </w:rPr>
+      </w:pPr>
+    </w:p>
+    <w:p>
+      <w:pPr>
+        <w:rPr>
+          <w:rStyle w:val="Hyperlink"/>
+        </w:rPr>
+      </w:pPr>
+    </w:p>
+    <w:p>
+      <w:pPr>
+        <w:rPr>
+          <w:rStyle w:val="Hyperlink"/>
+        </w:rPr>
+      </w:pPr>
+    </w:p>
+    <w:p>
+      <w:pPr>
+        <w:rPr>
+          <w:rStyle w:val="Hyperlink"/>
+        </w:rPr>
+      </w:pPr>
+    </w:p>
+    <w:p>
+      <w:r>
+        <w:lastRenderedPageBreak/>
+        <w:t>Group Summaries</w:t>
+      </w:r>
+    </w:p>
+    <w:p>
+      <w:pPr>
+        <w:rPr>
+          <w:rFonts w:ascii="Arial" w:hAnsi="Arial" w:cs="Arial"/>
+          <w:sz w:val="20"/>
+          <w:szCs w:val="20"/>
+        </w:rPr>
+      </w:pPr>
+      <w:r>
+        <w:rPr>
+          <w:rFonts w:ascii="Arial" w:hAnsi="Arial" w:cs="Arial"/>
+          <w:sz w:val="20"/>
+          <w:szCs w:val="20"/>
+        </w:rPr>
+        <w:t>Lian, Yunze</w:t>
+      </w:r>
+    </w:p>
+    <w:p>
+      <w:r>
+        <w:t>In Yunze’s report, he/she reported on Fast R-CNN, R-CNN and CNN. I learned that R-CNN in comparison to CNN performs better and Fast R-CNN performs quicker than traditional R-CNN at the cost of accuracy. The way R-CNN works is that there are generally around 2000 region proposals of interest. These regions are then fed to the classification and localization network followed by an SVM machine for the final classification. CNN is used regularly in computer vision to detect objects in images. I have learned from Yunze that detecting multiple objects is computationally more expensive than detecting a single object through CNN. Ultimately, they all suffer from the same issue in that they are very computationally expensive.</w:t>
+      </w:r>
+    </w:p>
+    <w:p>
+      <w:r>
+        <w:t>Hu, Xushan</w:t>
+      </w:r>
+    </w:p>
+    <w:p>
+      <w:r>
+        <w:t>In Xushan’s report she talked about the various ways to detect and segment objects. The following are the types detection and segmentation methods used commonly used: Support Vector Machine (SVM), Mask-RCNN,  Region-based Fully Convolutional Networks (R-FCN), and Single Shot Multibox Detector (SSD). SVM maps data to a high dimensional space and finds the hyperplane to maximize margins between classes. I learned that it is extremely efficient and robust in content-based image classification. Mask R-CNN is based off fast R-CNN and adds a little bit of overhead to an otherwise fast but less accurate segmentation method.</w:t>
+      </w:r>
+    </w:p>
+    <w:p>
+      <w:r>
+        <w:t>I also learned about R-FCN. From the report it states that it has higher accuracy and faster operation speeds compared to other neural networks. This framework can be divided into two sublayers: a shared subnetwork and a subnetwork without sharing computation. I learned that these layers are convolutions and shareable in the whole picture to help with object detection.</w:t>
+      </w:r>
+    </w:p>
+    <w:p>
+      <w:r>
+        <w:t>Lastly, Xushan mentioned an opensource implementation called TensorFlow Zoo. It has a lot of capabilities for visualization but is apparently slow. Recommendations on using TensorFlow Zoo requires a high-performance GPU to do the training. A multi-threaded CPU can be used to queue data for processing.</w:t>
+      </w:r>
+    </w:p>
+    <w:p>
+      <w:r>
+        <w:t>Zhao, Peixi</w:t>
+      </w:r>
+    </w:p>
+    <w:p>
+      <w:r>
+        <w:t xml:space="preserve">In Peixi’s report, he gave a summary of the various types of unsupervised learning methods used today. The report listed the following commonly used algorithms: hierarchical clustering, k-means clustering, density-based spatial clustering of applications with noise DBSCAN, mean shift and more. I learned from the report that the challenges in unsupervised learning is to find some sort of structure in the input because the data itself is no labeled. </w:t>
+      </w:r>
+    </w:p>
+    <w:p>
+      <w:r>
+        <w:t>There were also a couple of examples of unsupervised learning with k-means and CNN. K-means is simple and easy to implement with the ability to detect what the human eyes cannot see. One of the examples was an experiment to determine if there was a relationship between working behaviors and the stress of people. Unsupervised learning on the data set found the relationship of each cluster to a stress level.</w:t>
+      </w:r>
+    </w:p>
+    <w:p>
+      <w:r>
+        <w:lastRenderedPageBreak/>
+        <w:t>In conclusion, unsupervised learning’s success is driven by context of the data. Knowing what to expect will aid in the classification of unsupervised data.</w:t>
+      </w:r>
+    </w:p>
+    <w:p>
+      <w:r>
+        <w:t>Zhu, Chenhui</w:t>
+      </w:r>
+    </w:p>
+    <w:p>
+      <w:r>
+        <w:t>In Chenhui’s report, he/she gave an evaluation of the overall success of machine learning over the past few years. Deep Convolution networks became more signification for recognition with “AlexNet” being the first notable architecture. There were other structures mentioned in the report such as the following: VGGNet, ResNet, and Inception-Net. There was also mentions of the applications of image segmentation. They are primarily used in robot vision, autonomous driving, indoor navigation, and medical applications in today’s world.</w:t>
+      </w:r>
+    </w:p>
+    <w:p>
+      <w:r>
+        <w:t>Chenhui focused on the Deeplab architecture in detail. He/she mentioned that pooling and downsampling in traditional CNN classification leads to a decrease in spatial resolution. DeeplabV3 uses an encoders and decoders which apparently tries to ameliorate this issue. The report concluded that DeeplabV3 is the best architecture in terms of segment detection compared to other models on the PASCALVOC 2012 semantic image segmentation benchmark.</w:t>
+      </w:r>
+    </w:p>
+    <w:p>
+      <w:bookmarkStart w:id="0" w:name="_GoBack"/>
+      <w:bookmarkEnd w:id="0"/>
     </w:p>
     <w:p/>
     <w:sectPr>
@@ -1782,7 +1986,7 @@
 </file>
 
 <file path=customXml/itemProps1.xml><?xml version="1.0" encoding="utf-8"?>
-<ds:datastoreItem xmlns:ds="http://schemas.openxmlformats.org/officeDocument/2006/customXml" ds:itemID="{B860FD4E-CDD6-484E-B04C-9C89A1EF9763}">
+<ds:datastoreItem xmlns:ds="http://schemas.openxmlformats.org/officeDocument/2006/customXml" ds:itemID="{D8F726C6-8345-4368-82F3-11105E37E07A}">
   <ds:schemaRefs>
     <ds:schemaRef ds:uri="http://schemas.openxmlformats.org/officeDocument/2006/bibliography"/>
   </ds:schemaRefs>

</xml_diff>